<commit_message>
modify Pan4086data.bed to add specified bases
</commit_message>
<xml_diff>
--- a/LiveBedfiles/RequestForms/Pan4086_request_form.docx
+++ b/LiveBedfiles/RequestForms/Pan4086_request_form.docx
@@ -1067,14 +1067,78 @@
           <w:sz w:val="24"/>
           <w:szCs w:val="24"/>
         </w:rPr>
-        <w:t>Yes</w:t>
-      </w:r>
-    </w:p>
-    <w:p>
-      <w:pPr>
-        <w:pStyle w:val="Normal"/>
+        <w:t>Yes:</w:t>
+      </w:r>
+    </w:p>
+    <w:p>
+      <w:pPr>
+        <w:pStyle w:val="Normal"/>
+        <w:numPr>
+          <w:ilvl w:val="0"/>
+          <w:numId w:val="3"/>
+        </w:numPr>
+        <w:spacing w:before="240" w:after="240"/>
+        <w:rPr>
+          <w:rFonts w:ascii="Arial" w:hAnsi="Arial" w:eastAsia="Arial" w:cs="Arial"/>
+          <w:color w:val="auto"/>
+          <w:kern w:val="0"/>
+          <w:sz w:val="16"/>
+          <w:szCs w:val="16"/>
+          <w:lang w:val="en" w:eastAsia="en-GB" w:bidi="ar-SA"/>
+        </w:rPr>
+      </w:pPr>
+      <w:r>
+        <w:rPr>
+          <w:rFonts w:eastAsia="Arial" w:cs="Arial"/>
+          <w:color w:val="auto"/>
+          <w:kern w:val="0"/>
+          <w:sz w:val="16"/>
+          <w:szCs w:val="16"/>
+          <w:lang w:val="en" w:eastAsia="en-GB" w:bidi="ar-SA"/>
+        </w:rPr>
+        <w:t>Chr17:</w:t>
+      </w:r>
+      <w:r>
+        <w:rPr>
+          <w:rFonts w:eastAsia="Arial" w:cs="Arial"/>
+          <w:b w:val="false"/>
+          <w:i w:val="false"/>
+          <w:caps w:val="false"/>
+          <w:smallCaps w:val="false"/>
+          <w:color w:val="auto"/>
+          <w:spacing w:val="0"/>
+          <w:kern w:val="0"/>
+          <w:sz w:val="16"/>
+          <w:szCs w:val="16"/>
+          <w:lang w:val="en" w:eastAsia="en-GB" w:bidi="ar-SA"/>
+        </w:rPr>
+        <w:t>41256984</w:t>
+      </w:r>
+      <w:r>
+        <w:rPr>
+          <w:rFonts w:eastAsia="Arial" w:cs="Arial"/>
+          <w:b w:val="false"/>
+          <w:i w:val="false"/>
+          <w:caps w:val="false"/>
+          <w:smallCaps w:val="false"/>
+          <w:color w:val="auto"/>
+          <w:spacing w:val="0"/>
+          <w:kern w:val="0"/>
+          <w:sz w:val="16"/>
+          <w:szCs w:val="16"/>
+          <w:lang w:val="en" w:eastAsia="en-GB" w:bidi="ar-SA"/>
+        </w:rPr>
+        <w:t xml:space="preserve"> (BRCA variant present at -11)</w:t>
+      </w:r>
+    </w:p>
+    <w:p>
+      <w:pPr>
+        <w:pStyle w:val="Normal"/>
+        <w:numPr>
+          <w:ilvl w:val="0"/>
+          <w:numId w:val="3"/>
+        </w:numPr>
         <w:spacing w:lineRule="auto" w:line="240" w:before="240" w:after="240"/>
-        <w:ind w:left="1080" w:hanging="0"/>
         <w:rPr/>
       </w:pPr>
       <w:r>
@@ -1446,6 +1510,152 @@
   <w:abstractNum w:abstractNumId="3">
     <w:lvl w:ilvl="0">
       <w:start w:val="1"/>
+      <w:numFmt w:val="bullet"/>
+      <w:lvlText w:val=""/>
+      <w:lvlJc w:val="left"/>
+      <w:pPr>
+        <w:tabs>
+          <w:tab w:val="num" w:pos="1800"/>
+        </w:tabs>
+        <w:ind w:left="1800" w:hanging="360"/>
+      </w:pPr>
+      <w:rPr>
+        <w:rFonts w:ascii="Symbol" w:hAnsi="Symbol" w:cs="Symbol" w:hint="default"/>
+        <w:rFonts w:cs="OpenSymbol"/>
+      </w:rPr>
+    </w:lvl>
+    <w:lvl w:ilvl="1">
+      <w:start w:val="1"/>
+      <w:numFmt w:val="bullet"/>
+      <w:lvlText w:val="◦"/>
+      <w:lvlJc w:val="left"/>
+      <w:pPr>
+        <w:tabs>
+          <w:tab w:val="num" w:pos="2160"/>
+        </w:tabs>
+        <w:ind w:left="2160" w:hanging="360"/>
+      </w:pPr>
+      <w:rPr>
+        <w:rFonts w:ascii="OpenSymbol" w:hAnsi="OpenSymbol" w:cs="OpenSymbol" w:hint="default"/>
+        <w:rFonts w:cs="OpenSymbol"/>
+      </w:rPr>
+    </w:lvl>
+    <w:lvl w:ilvl="2">
+      <w:start w:val="1"/>
+      <w:numFmt w:val="bullet"/>
+      <w:lvlText w:val="▪"/>
+      <w:lvlJc w:val="left"/>
+      <w:pPr>
+        <w:tabs>
+          <w:tab w:val="num" w:pos="2520"/>
+        </w:tabs>
+        <w:ind w:left="2520" w:hanging="360"/>
+      </w:pPr>
+      <w:rPr>
+        <w:rFonts w:ascii="OpenSymbol" w:hAnsi="OpenSymbol" w:cs="OpenSymbol" w:hint="default"/>
+        <w:rFonts w:cs="OpenSymbol"/>
+      </w:rPr>
+    </w:lvl>
+    <w:lvl w:ilvl="3">
+      <w:start w:val="1"/>
+      <w:numFmt w:val="bullet"/>
+      <w:lvlText w:val=""/>
+      <w:lvlJc w:val="left"/>
+      <w:pPr>
+        <w:tabs>
+          <w:tab w:val="num" w:pos="2880"/>
+        </w:tabs>
+        <w:ind w:left="2880" w:hanging="360"/>
+      </w:pPr>
+      <w:rPr>
+        <w:rFonts w:ascii="Symbol" w:hAnsi="Symbol" w:cs="Symbol" w:hint="default"/>
+        <w:rFonts w:cs="OpenSymbol"/>
+      </w:rPr>
+    </w:lvl>
+    <w:lvl w:ilvl="4">
+      <w:start w:val="1"/>
+      <w:numFmt w:val="bullet"/>
+      <w:lvlText w:val="◦"/>
+      <w:lvlJc w:val="left"/>
+      <w:pPr>
+        <w:tabs>
+          <w:tab w:val="num" w:pos="3240"/>
+        </w:tabs>
+        <w:ind w:left="3240" w:hanging="360"/>
+      </w:pPr>
+      <w:rPr>
+        <w:rFonts w:ascii="OpenSymbol" w:hAnsi="OpenSymbol" w:cs="OpenSymbol" w:hint="default"/>
+        <w:rFonts w:cs="OpenSymbol"/>
+      </w:rPr>
+    </w:lvl>
+    <w:lvl w:ilvl="5">
+      <w:start w:val="1"/>
+      <w:numFmt w:val="bullet"/>
+      <w:lvlText w:val="▪"/>
+      <w:lvlJc w:val="left"/>
+      <w:pPr>
+        <w:tabs>
+          <w:tab w:val="num" w:pos="3600"/>
+        </w:tabs>
+        <w:ind w:left="3600" w:hanging="360"/>
+      </w:pPr>
+      <w:rPr>
+        <w:rFonts w:ascii="OpenSymbol" w:hAnsi="OpenSymbol" w:cs="OpenSymbol" w:hint="default"/>
+        <w:rFonts w:cs="OpenSymbol"/>
+      </w:rPr>
+    </w:lvl>
+    <w:lvl w:ilvl="6">
+      <w:start w:val="1"/>
+      <w:numFmt w:val="bullet"/>
+      <w:lvlText w:val=""/>
+      <w:lvlJc w:val="left"/>
+      <w:pPr>
+        <w:tabs>
+          <w:tab w:val="num" w:pos="3960"/>
+        </w:tabs>
+        <w:ind w:left="3960" w:hanging="360"/>
+      </w:pPr>
+      <w:rPr>
+        <w:rFonts w:ascii="Symbol" w:hAnsi="Symbol" w:cs="Symbol" w:hint="default"/>
+        <w:rFonts w:cs="OpenSymbol"/>
+      </w:rPr>
+    </w:lvl>
+    <w:lvl w:ilvl="7">
+      <w:start w:val="1"/>
+      <w:numFmt w:val="bullet"/>
+      <w:lvlText w:val="◦"/>
+      <w:lvlJc w:val="left"/>
+      <w:pPr>
+        <w:tabs>
+          <w:tab w:val="num" w:pos="4320"/>
+        </w:tabs>
+        <w:ind w:left="4320" w:hanging="360"/>
+      </w:pPr>
+      <w:rPr>
+        <w:rFonts w:ascii="OpenSymbol" w:hAnsi="OpenSymbol" w:cs="OpenSymbol" w:hint="default"/>
+        <w:rFonts w:cs="OpenSymbol"/>
+      </w:rPr>
+    </w:lvl>
+    <w:lvl w:ilvl="8">
+      <w:start w:val="1"/>
+      <w:numFmt w:val="bullet"/>
+      <w:lvlText w:val="▪"/>
+      <w:lvlJc w:val="left"/>
+      <w:pPr>
+        <w:tabs>
+          <w:tab w:val="num" w:pos="4680"/>
+        </w:tabs>
+        <w:ind w:left="4680" w:hanging="360"/>
+      </w:pPr>
+      <w:rPr>
+        <w:rFonts w:ascii="OpenSymbol" w:hAnsi="OpenSymbol" w:cs="OpenSymbol" w:hint="default"/>
+        <w:rFonts w:cs="OpenSymbol"/>
+      </w:rPr>
+    </w:lvl>
+  </w:abstractNum>
+  <w:abstractNum w:abstractNumId="4">
+    <w:lvl w:ilvl="0">
+      <w:start w:val="1"/>
       <w:numFmt w:val="none"/>
       <w:suff w:val="nothing"/>
       <w:lvlText w:val=""/>
@@ -1543,6 +1753,9 @@
   </w:num>
   <w:num w:numId="3">
     <w:abstractNumId w:val="3"/>
+  </w:num>
+  <w:num w:numId="4">
+    <w:abstractNumId w:val="4"/>
   </w:num>
 </w:numbering>
 </file>
@@ -2596,6 +2809,150 @@
       <w:u w:val="none"/>
     </w:rPr>
   </w:style>
+  <w:style w:type="character" w:styleId="ListLabel73">
+    <w:name w:val="ListLabel 73"/>
+    <w:qFormat/>
+    <w:rPr>
+      <w:rFonts w:cs="Wingdings"/>
+      <w:u w:val="none"/>
+    </w:rPr>
+  </w:style>
+  <w:style w:type="character" w:styleId="ListLabel74">
+    <w:name w:val="ListLabel 74"/>
+    <w:qFormat/>
+    <w:rPr>
+      <w:rFonts w:cs="Wingdings 2"/>
+      <w:u w:val="none"/>
+    </w:rPr>
+  </w:style>
+  <w:style w:type="character" w:styleId="ListLabel75">
+    <w:name w:val="ListLabel 75"/>
+    <w:qFormat/>
+    <w:rPr>
+      <w:rFonts w:cs="OpenSymbol"/>
+      <w:u w:val="none"/>
+    </w:rPr>
+  </w:style>
+  <w:style w:type="character" w:styleId="ListLabel76">
+    <w:name w:val="ListLabel 76"/>
+    <w:qFormat/>
+    <w:rPr>
+      <w:rFonts w:cs="Wingdings"/>
+      <w:u w:val="none"/>
+    </w:rPr>
+  </w:style>
+  <w:style w:type="character" w:styleId="ListLabel77">
+    <w:name w:val="ListLabel 77"/>
+    <w:qFormat/>
+    <w:rPr>
+      <w:rFonts w:cs="Wingdings 2"/>
+      <w:u w:val="none"/>
+    </w:rPr>
+  </w:style>
+  <w:style w:type="character" w:styleId="ListLabel78">
+    <w:name w:val="ListLabel 78"/>
+    <w:qFormat/>
+    <w:rPr>
+      <w:rFonts w:cs="OpenSymbol"/>
+      <w:u w:val="none"/>
+    </w:rPr>
+  </w:style>
+  <w:style w:type="character" w:styleId="ListLabel79">
+    <w:name w:val="ListLabel 79"/>
+    <w:qFormat/>
+    <w:rPr>
+      <w:rFonts w:cs="Wingdings"/>
+      <w:u w:val="none"/>
+    </w:rPr>
+  </w:style>
+  <w:style w:type="character" w:styleId="ListLabel80">
+    <w:name w:val="ListLabel 80"/>
+    <w:qFormat/>
+    <w:rPr>
+      <w:rFonts w:cs="Wingdings 2"/>
+      <w:u w:val="none"/>
+    </w:rPr>
+  </w:style>
+  <w:style w:type="character" w:styleId="ListLabel81">
+    <w:name w:val="ListLabel 81"/>
+    <w:qFormat/>
+    <w:rPr>
+      <w:rFonts w:cs="OpenSymbol"/>
+      <w:u w:val="none"/>
+    </w:rPr>
+  </w:style>
+  <w:style w:type="character" w:styleId="ListLabel82">
+    <w:name w:val="ListLabel 82"/>
+    <w:qFormat/>
+    <w:rPr>
+      <w:b/>
+      <w:u w:val="none"/>
+    </w:rPr>
+  </w:style>
+  <w:style w:type="character" w:styleId="ListLabel83">
+    <w:name w:val="ListLabel 83"/>
+    <w:qFormat/>
+    <w:rPr>
+      <w:b/>
+      <w:u w:val="none"/>
+    </w:rPr>
+  </w:style>
+  <w:style w:type="character" w:styleId="ListLabel84">
+    <w:name w:val="ListLabel 84"/>
+    <w:qFormat/>
+    <w:rPr>
+      <w:u w:val="none"/>
+    </w:rPr>
+  </w:style>
+  <w:style w:type="character" w:styleId="ListLabel85">
+    <w:name w:val="ListLabel 85"/>
+    <w:qFormat/>
+    <w:rPr>
+      <w:u w:val="none"/>
+    </w:rPr>
+  </w:style>
+  <w:style w:type="character" w:styleId="ListLabel86">
+    <w:name w:val="ListLabel 86"/>
+    <w:qFormat/>
+    <w:rPr>
+      <w:u w:val="none"/>
+    </w:rPr>
+  </w:style>
+  <w:style w:type="character" w:styleId="ListLabel87">
+    <w:name w:val="ListLabel 87"/>
+    <w:qFormat/>
+    <w:rPr>
+      <w:u w:val="none"/>
+    </w:rPr>
+  </w:style>
+  <w:style w:type="character" w:styleId="ListLabel88">
+    <w:name w:val="ListLabel 88"/>
+    <w:qFormat/>
+    <w:rPr>
+      <w:u w:val="none"/>
+    </w:rPr>
+  </w:style>
+  <w:style w:type="character" w:styleId="ListLabel89">
+    <w:name w:val="ListLabel 89"/>
+    <w:qFormat/>
+    <w:rPr>
+      <w:u w:val="none"/>
+    </w:rPr>
+  </w:style>
+  <w:style w:type="character" w:styleId="ListLabel90">
+    <w:name w:val="ListLabel 90"/>
+    <w:qFormat/>
+    <w:rPr>
+      <w:u w:val="none"/>
+    </w:rPr>
+  </w:style>
+  <w:style w:type="character" w:styleId="Bullets">
+    <w:name w:val="Bullets"/>
+    <w:qFormat/>
+    <w:rPr>
+      <w:rFonts w:ascii="OpenSymbol" w:hAnsi="OpenSymbol" w:eastAsia="OpenSymbol" w:cs="OpenSymbol"/>
+    </w:rPr>
+  </w:style>
   <w:style w:type="paragraph" w:styleId="Heading">
     <w:name w:val="Heading"/>
     <w:basedOn w:val="Normal"/>

</xml_diff>